<commit_message>
notebook add maps and update report
</commit_message>
<xml_diff>
--- a/Report/Choosing Restaurant Location.docx
+++ b/Report/Choosing Restaurant Location.docx
@@ -33,14 +33,34 @@
           <w:szCs w:val="32"/>
         </w:rPr>
       </w:pPr>
+      <w:proofErr w:type="spellStart"/>
       <w:r>
         <w:rPr>
           <w:rFonts w:asciiTheme="majorBidi" w:hAnsiTheme="majorBidi" w:cstheme="majorBidi"/>
           <w:sz w:val="32"/>
           <w:szCs w:val="32"/>
         </w:rPr>
-        <w:t>Saad Elshazly</w:t>
-      </w:r>
+        <w:t>Saad</w:t>
+      </w:r>
+      <w:proofErr w:type="spellEnd"/>
+      <w:r>
+        <w:rPr>
+          <w:rFonts w:asciiTheme="majorBidi" w:hAnsiTheme="majorBidi" w:cstheme="majorBidi"/>
+          <w:sz w:val="32"/>
+          <w:szCs w:val="32"/>
+        </w:rPr>
+        <w:t xml:space="preserve"> </w:t>
+      </w:r>
+      <w:proofErr w:type="spellStart"/>
+      <w:r>
+        <w:rPr>
+          <w:rFonts w:asciiTheme="majorBidi" w:hAnsiTheme="majorBidi" w:cstheme="majorBidi"/>
+          <w:sz w:val="32"/>
+          <w:szCs w:val="32"/>
+        </w:rPr>
+        <w:t>Elshazly</w:t>
+      </w:r>
+      <w:proofErr w:type="spellEnd"/>
     </w:p>
     <w:p>
       <w:pPr>
@@ -168,7 +188,25 @@
           <w:sz w:val="28"/>
           <w:szCs w:val="28"/>
         </w:rPr>
-        <w:t xml:space="preserve"> the venues are categor</w:t>
+        <w:t xml:space="preserve"> </w:t>
+      </w:r>
+      <w:proofErr w:type="gramStart"/>
+      <w:r>
+        <w:rPr>
+          <w:rFonts w:asciiTheme="majorBidi" w:hAnsiTheme="majorBidi" w:cstheme="majorBidi"/>
+          <w:sz w:val="28"/>
+          <w:szCs w:val="28"/>
+        </w:rPr>
+        <w:t>the</w:t>
+      </w:r>
+      <w:proofErr w:type="gramEnd"/>
+      <w:r>
+        <w:rPr>
+          <w:rFonts w:asciiTheme="majorBidi" w:hAnsiTheme="majorBidi" w:cstheme="majorBidi"/>
+          <w:sz w:val="28"/>
+          <w:szCs w:val="28"/>
+        </w:rPr>
+        <w:t xml:space="preserve"> venues are categor</w:t>
       </w:r>
       <w:r>
         <w:rPr>
@@ -410,7 +448,15 @@
           <w:sz w:val="28"/>
           <w:szCs w:val="28"/>
         </w:rPr>
-        <w:t xml:space="preserve"> in restaurant</w:t>
+        <w:t xml:space="preserve"> o</w:t>
+      </w:r>
+      <w:r>
+        <w:rPr>
+          <w:rFonts w:asciiTheme="majorBidi" w:hAnsiTheme="majorBidi" w:cstheme="majorBidi"/>
+          <w:sz w:val="28"/>
+          <w:szCs w:val="28"/>
+        </w:rPr>
+        <w:t>n restaurant</w:t>
       </w:r>
       <w:r>
         <w:rPr>
@@ -679,7 +725,25 @@
                 <w:sz w:val="28"/>
                 <w:szCs w:val="28"/>
               </w:rPr>
-              <w:t xml:space="preserve">2. Al Aziziyah District </w:t>
+              <w:t xml:space="preserve">2. Al </w:t>
+            </w:r>
+            <w:proofErr w:type="spellStart"/>
+            <w:r>
+              <w:rPr>
+                <w:rFonts w:asciiTheme="majorBidi" w:eastAsiaTheme="minorHAnsi" w:hAnsiTheme="majorBidi" w:cstheme="majorBidi"/>
+                <w:sz w:val="28"/>
+                <w:szCs w:val="28"/>
+              </w:rPr>
+              <w:t>Aziziyah</w:t>
+            </w:r>
+            <w:proofErr w:type="spellEnd"/>
+            <w:r>
+              <w:rPr>
+                <w:rFonts w:asciiTheme="majorBidi" w:eastAsiaTheme="minorHAnsi" w:hAnsiTheme="majorBidi" w:cstheme="majorBidi"/>
+                <w:sz w:val="28"/>
+                <w:szCs w:val="28"/>
+              </w:rPr>
+              <w:t xml:space="preserve"> District </w:t>
             </w:r>
             <w:r>
               <w:rPr>
@@ -762,7 +826,25 @@
                 <w:sz w:val="28"/>
                 <w:szCs w:val="28"/>
               </w:rPr>
-              <w:t xml:space="preserve">3. Al Nahdhah District </w:t>
+              <w:t xml:space="preserve">3. Al </w:t>
+            </w:r>
+            <w:proofErr w:type="spellStart"/>
+            <w:r>
+              <w:rPr>
+                <w:rFonts w:asciiTheme="majorBidi" w:eastAsiaTheme="minorHAnsi" w:hAnsiTheme="majorBidi" w:cstheme="majorBidi"/>
+                <w:sz w:val="28"/>
+                <w:szCs w:val="28"/>
+              </w:rPr>
+              <w:t>Nahdhah</w:t>
+            </w:r>
+            <w:proofErr w:type="spellEnd"/>
+            <w:r>
+              <w:rPr>
+                <w:rFonts w:asciiTheme="majorBidi" w:eastAsiaTheme="minorHAnsi" w:hAnsiTheme="majorBidi" w:cstheme="majorBidi"/>
+                <w:sz w:val="28"/>
+                <w:szCs w:val="28"/>
+              </w:rPr>
+              <w:t xml:space="preserve"> District </w:t>
             </w:r>
             <w:r>
               <w:rPr>
@@ -805,7 +887,25 @@
                 <w:sz w:val="28"/>
                 <w:szCs w:val="28"/>
               </w:rPr>
-              <w:t>. Al Yasmin District</w:t>
+              <w:t xml:space="preserve">. Al </w:t>
+            </w:r>
+            <w:proofErr w:type="spellStart"/>
+            <w:r>
+              <w:rPr>
+                <w:rFonts w:asciiTheme="majorBidi" w:eastAsiaTheme="minorHAnsi" w:hAnsiTheme="majorBidi" w:cstheme="majorBidi"/>
+                <w:sz w:val="28"/>
+                <w:szCs w:val="28"/>
+              </w:rPr>
+              <w:t>Yasmin</w:t>
+            </w:r>
+            <w:proofErr w:type="spellEnd"/>
+            <w:r>
+              <w:rPr>
+                <w:rFonts w:asciiTheme="majorBidi" w:eastAsiaTheme="minorHAnsi" w:hAnsiTheme="majorBidi" w:cstheme="majorBidi"/>
+                <w:sz w:val="28"/>
+                <w:szCs w:val="28"/>
+              </w:rPr>
+              <w:t xml:space="preserve"> District</w:t>
             </w:r>
           </w:p>
         </w:tc>
@@ -836,7 +936,25 @@
                 <w:sz w:val="28"/>
                 <w:szCs w:val="28"/>
               </w:rPr>
-              <w:t xml:space="preserve">4. Al Malaz District </w:t>
+              <w:t xml:space="preserve">4. Al </w:t>
+            </w:r>
+            <w:proofErr w:type="spellStart"/>
+            <w:r>
+              <w:rPr>
+                <w:rFonts w:asciiTheme="majorBidi" w:eastAsiaTheme="minorHAnsi" w:hAnsiTheme="majorBidi" w:cstheme="majorBidi"/>
+                <w:sz w:val="28"/>
+                <w:szCs w:val="28"/>
+              </w:rPr>
+              <w:t>Malaz</w:t>
+            </w:r>
+            <w:proofErr w:type="spellEnd"/>
+            <w:r>
+              <w:rPr>
+                <w:rFonts w:asciiTheme="majorBidi" w:eastAsiaTheme="minorHAnsi" w:hAnsiTheme="majorBidi" w:cstheme="majorBidi"/>
+                <w:sz w:val="28"/>
+                <w:szCs w:val="28"/>
+              </w:rPr>
+              <w:t xml:space="preserve"> District </w:t>
             </w:r>
             <w:r>
               <w:rPr>
@@ -879,7 +997,25 @@
                 <w:sz w:val="28"/>
                 <w:szCs w:val="28"/>
               </w:rPr>
-              <w:t xml:space="preserve">. Al Malga District </w:t>
+              <w:t xml:space="preserve">. Al </w:t>
+            </w:r>
+            <w:proofErr w:type="spellStart"/>
+            <w:r>
+              <w:rPr>
+                <w:rFonts w:asciiTheme="majorBidi" w:eastAsiaTheme="minorHAnsi" w:hAnsiTheme="majorBidi" w:cstheme="majorBidi"/>
+                <w:sz w:val="28"/>
+                <w:szCs w:val="28"/>
+              </w:rPr>
+              <w:t>Malga</w:t>
+            </w:r>
+            <w:proofErr w:type="spellEnd"/>
+            <w:r>
+              <w:rPr>
+                <w:rFonts w:asciiTheme="majorBidi" w:eastAsiaTheme="minorHAnsi" w:hAnsiTheme="majorBidi" w:cstheme="majorBidi"/>
+                <w:sz w:val="28"/>
+                <w:szCs w:val="28"/>
+              </w:rPr>
+              <w:t xml:space="preserve"> District </w:t>
             </w:r>
             <w:r>
               <w:rPr>
@@ -1010,7 +1146,25 @@
                 <w:sz w:val="28"/>
                 <w:szCs w:val="28"/>
               </w:rPr>
-              <w:t xml:space="preserve">6. Al Muhammadiyah District </w:t>
+              <w:t xml:space="preserve">6. Al </w:t>
+            </w:r>
+            <w:proofErr w:type="spellStart"/>
+            <w:r>
+              <w:rPr>
+                <w:rFonts w:asciiTheme="majorBidi" w:eastAsiaTheme="minorHAnsi" w:hAnsiTheme="majorBidi" w:cstheme="majorBidi"/>
+                <w:sz w:val="28"/>
+                <w:szCs w:val="28"/>
+              </w:rPr>
+              <w:t>Muhammadiyah</w:t>
+            </w:r>
+            <w:proofErr w:type="spellEnd"/>
+            <w:r>
+              <w:rPr>
+                <w:rFonts w:asciiTheme="majorBidi" w:eastAsiaTheme="minorHAnsi" w:hAnsiTheme="majorBidi" w:cstheme="majorBidi"/>
+                <w:sz w:val="28"/>
+                <w:szCs w:val="28"/>
+              </w:rPr>
+              <w:t xml:space="preserve"> District </w:t>
             </w:r>
             <w:r>
               <w:rPr>
@@ -1109,7 +1263,25 @@
                 <w:sz w:val="28"/>
                 <w:szCs w:val="28"/>
               </w:rPr>
-              <w:t xml:space="preserve">. Al Rabiea District </w:t>
+              <w:t xml:space="preserve">. Al </w:t>
+            </w:r>
+            <w:proofErr w:type="spellStart"/>
+            <w:r>
+              <w:rPr>
+                <w:rFonts w:asciiTheme="majorBidi" w:eastAsiaTheme="minorHAnsi" w:hAnsiTheme="majorBidi" w:cstheme="majorBidi"/>
+                <w:sz w:val="28"/>
+                <w:szCs w:val="28"/>
+              </w:rPr>
+              <w:t>Rabiea</w:t>
+            </w:r>
+            <w:proofErr w:type="spellEnd"/>
+            <w:r>
+              <w:rPr>
+                <w:rFonts w:asciiTheme="majorBidi" w:eastAsiaTheme="minorHAnsi" w:hAnsiTheme="majorBidi" w:cstheme="majorBidi"/>
+                <w:sz w:val="28"/>
+                <w:szCs w:val="28"/>
+              </w:rPr>
+              <w:t xml:space="preserve"> District </w:t>
             </w:r>
             <w:r>
               <w:rPr>
@@ -1193,7 +1365,25 @@
                 <w:sz w:val="28"/>
                 <w:szCs w:val="28"/>
               </w:rPr>
-              <w:t xml:space="preserve">. Al-Ma'athar Al-Shimali District </w:t>
+              <w:t>. Al-Ma'athar Al-</w:t>
+            </w:r>
+            <w:proofErr w:type="spellStart"/>
+            <w:r>
+              <w:rPr>
+                <w:rFonts w:asciiTheme="majorBidi" w:eastAsiaTheme="minorHAnsi" w:hAnsiTheme="majorBidi" w:cstheme="majorBidi"/>
+                <w:sz w:val="28"/>
+                <w:szCs w:val="28"/>
+              </w:rPr>
+              <w:t>Shimali</w:t>
+            </w:r>
+            <w:proofErr w:type="spellEnd"/>
+            <w:r>
+              <w:rPr>
+                <w:rFonts w:asciiTheme="majorBidi" w:eastAsiaTheme="minorHAnsi" w:hAnsiTheme="majorBidi" w:cstheme="majorBidi"/>
+                <w:sz w:val="28"/>
+                <w:szCs w:val="28"/>
+              </w:rPr>
+              <w:t xml:space="preserve"> District </w:t>
             </w:r>
             <w:r>
               <w:rPr>
@@ -1229,7 +1419,25 @@
                 <w:sz w:val="28"/>
                 <w:szCs w:val="28"/>
               </w:rPr>
-              <w:t xml:space="preserve">18. Hittin District </w:t>
+              <w:t xml:space="preserve">18. </w:t>
+            </w:r>
+            <w:proofErr w:type="spellStart"/>
+            <w:r>
+              <w:rPr>
+                <w:rFonts w:asciiTheme="majorBidi" w:eastAsiaTheme="minorHAnsi" w:hAnsiTheme="majorBidi" w:cstheme="majorBidi"/>
+                <w:sz w:val="28"/>
+                <w:szCs w:val="28"/>
+              </w:rPr>
+              <w:t>Hittin</w:t>
+            </w:r>
+            <w:proofErr w:type="spellEnd"/>
+            <w:r>
+              <w:rPr>
+                <w:rFonts w:asciiTheme="majorBidi" w:eastAsiaTheme="minorHAnsi" w:hAnsiTheme="majorBidi" w:cstheme="majorBidi"/>
+                <w:sz w:val="28"/>
+                <w:szCs w:val="28"/>
+              </w:rPr>
+              <w:t xml:space="preserve"> District </w:t>
             </w:r>
             <w:r>
               <w:rPr>
@@ -1313,7 +1521,25 @@
                 <w:sz w:val="28"/>
                 <w:szCs w:val="28"/>
               </w:rPr>
-              <w:t xml:space="preserve">19. Al Murabba District </w:t>
+              <w:t xml:space="preserve">19. Al </w:t>
+            </w:r>
+            <w:proofErr w:type="spellStart"/>
+            <w:r>
+              <w:rPr>
+                <w:rFonts w:asciiTheme="majorBidi" w:eastAsiaTheme="minorHAnsi" w:hAnsiTheme="majorBidi" w:cstheme="majorBidi"/>
+                <w:sz w:val="28"/>
+                <w:szCs w:val="28"/>
+              </w:rPr>
+              <w:t>Murabba</w:t>
+            </w:r>
+            <w:proofErr w:type="spellEnd"/>
+            <w:r>
+              <w:rPr>
+                <w:rFonts w:asciiTheme="majorBidi" w:eastAsiaTheme="minorHAnsi" w:hAnsiTheme="majorBidi" w:cstheme="majorBidi"/>
+                <w:sz w:val="28"/>
+                <w:szCs w:val="28"/>
+              </w:rPr>
+              <w:t xml:space="preserve"> District </w:t>
             </w:r>
             <w:r>
               <w:rPr>
@@ -1363,7 +1589,25 @@
                 <w:sz w:val="28"/>
                 <w:szCs w:val="28"/>
               </w:rPr>
-              <w:t xml:space="preserve">. Almuruj District </w:t>
+              <w:t xml:space="preserve">. </w:t>
+            </w:r>
+            <w:proofErr w:type="spellStart"/>
+            <w:r>
+              <w:rPr>
+                <w:rFonts w:asciiTheme="majorBidi" w:eastAsiaTheme="minorHAnsi" w:hAnsiTheme="majorBidi" w:cstheme="majorBidi"/>
+                <w:sz w:val="28"/>
+                <w:szCs w:val="28"/>
+              </w:rPr>
+              <w:t>Almuruj</w:t>
+            </w:r>
+            <w:proofErr w:type="spellEnd"/>
+            <w:r>
+              <w:rPr>
+                <w:rFonts w:asciiTheme="majorBidi" w:eastAsiaTheme="minorHAnsi" w:hAnsiTheme="majorBidi" w:cstheme="majorBidi"/>
+                <w:sz w:val="28"/>
+                <w:szCs w:val="28"/>
+              </w:rPr>
+              <w:t xml:space="preserve"> District </w:t>
             </w:r>
             <w:r>
               <w:rPr>
@@ -1527,7 +1771,7 @@
           <w:sz w:val="28"/>
           <w:szCs w:val="28"/>
         </w:rPr>
-        <w:t xml:space="preserve"> In T</w:t>
+        <w:t xml:space="preserve"> In t</w:t>
       </w:r>
       <w:r>
         <w:rPr>
@@ -1578,7 +1822,15 @@
           <w:sz w:val="28"/>
           <w:szCs w:val="28"/>
         </w:rPr>
-        <w:t xml:space="preserve"> . To </w:t>
+        <w:t xml:space="preserve"> .</w:t>
+      </w:r>
+      <w:r>
+        <w:rPr>
+          <w:rFonts w:asciiTheme="majorBidi" w:hAnsiTheme="majorBidi" w:cstheme="majorBidi"/>
+          <w:sz w:val="28"/>
+          <w:szCs w:val="28"/>
+        </w:rPr>
+        <w:t xml:space="preserve">To </w:t>
       </w:r>
       <w:r>
         <w:rPr>
@@ -1597,6 +1849,7 @@
         <w:t xml:space="preserve"> each venue with its neighborhood we used </w:t>
       </w:r>
       <w:hyperlink r:id="rId10" w:anchor="nominatim" w:history="1">
+        <w:proofErr w:type="spellStart"/>
         <w:r>
           <w:rPr>
             <w:rStyle w:val="Hyperlink"/>
@@ -1606,6 +1859,7 @@
           </w:rPr>
           <w:t>Nominatim</w:t>
         </w:r>
+        <w:proofErr w:type="spellEnd"/>
       </w:hyperlink>
       <w:r>
         <w:rPr>
@@ -2093,7 +2347,23 @@
           <w:sz w:val="28"/>
           <w:szCs w:val="28"/>
         </w:rPr>
-        <w:t xml:space="preserve">borhood into </w:t>
+        <w:t>borhood</w:t>
+      </w:r>
+      <w:r>
+        <w:rPr>
+          <w:rFonts w:asciiTheme="majorBidi" w:hAnsiTheme="majorBidi" w:cstheme="majorBidi"/>
+          <w:sz w:val="28"/>
+          <w:szCs w:val="28"/>
+        </w:rPr>
+        <w:t>s</w:t>
+      </w:r>
+      <w:r>
+        <w:rPr>
+          <w:rFonts w:asciiTheme="majorBidi" w:hAnsiTheme="majorBidi" w:cstheme="majorBidi"/>
+          <w:sz w:val="28"/>
+          <w:szCs w:val="28"/>
+        </w:rPr>
+        <w:t xml:space="preserve"> into </w:t>
       </w:r>
       <w:r>
         <w:rPr>
@@ -2125,7 +2395,7 @@
           <w:sz w:val="28"/>
           <w:szCs w:val="28"/>
         </w:rPr>
-        <w:t xml:space="preserve"> ten </w:t>
+        <w:t xml:space="preserve"> </w:t>
       </w:r>
       <w:r>
         <w:rPr>
@@ -2175,6 +2445,7 @@
         </w:rPr>
         <w:t xml:space="preserve"> by using K-MEAN Clustering Algorithm</w:t>
       </w:r>
+      <w:proofErr w:type="gramStart"/>
       <w:r>
         <w:rPr>
           <w:rFonts w:asciiTheme="majorBidi" w:hAnsiTheme="majorBidi" w:cstheme="majorBidi"/>
@@ -2191,6 +2462,7 @@
         </w:rPr>
         <w:t>(</w:t>
       </w:r>
+      <w:proofErr w:type="gramEnd"/>
       <w:r>
         <w:rPr>
           <w:rFonts w:asciiTheme="majorBidi" w:hAnsiTheme="majorBidi" w:cstheme="majorBidi"/>
@@ -2302,13 +2574,23 @@
           <w:szCs w:val="28"/>
         </w:rPr>
       </w:pPr>
-      <w:r>
-        <w:rPr>
-          <w:rFonts w:asciiTheme="majorBidi" w:hAnsiTheme="majorBidi" w:cstheme="majorBidi"/>
-          <w:sz w:val="28"/>
-          <w:szCs w:val="28"/>
-        </w:rPr>
-        <w:t>Figure 1. Map to show grouped neighborhoods in Riyadh City</w:t>
+      <w:proofErr w:type="gramStart"/>
+      <w:r>
+        <w:rPr>
+          <w:rFonts w:asciiTheme="majorBidi" w:hAnsiTheme="majorBidi" w:cstheme="majorBidi"/>
+          <w:sz w:val="28"/>
+          <w:szCs w:val="28"/>
+        </w:rPr>
+        <w:t>Figure 1.</w:t>
+      </w:r>
+      <w:proofErr w:type="gramEnd"/>
+      <w:r>
+        <w:rPr>
+          <w:rFonts w:asciiTheme="majorBidi" w:hAnsiTheme="majorBidi" w:cstheme="majorBidi"/>
+          <w:sz w:val="28"/>
+          <w:szCs w:val="28"/>
+        </w:rPr>
+        <w:t xml:space="preserve"> Map to show grouped neighborhoods in Riyadh City</w:t>
       </w:r>
     </w:p>
     <w:p>
@@ -2483,6 +2765,7 @@
           <w:szCs w:val="28"/>
         </w:rPr>
       </w:pPr>
+      <w:proofErr w:type="gramStart"/>
       <w:r>
         <w:rPr>
           <w:rFonts w:asciiTheme="majorBidi" w:hAnsiTheme="majorBidi" w:cstheme="majorBidi"/>
@@ -2497,7 +2780,16 @@
           <w:sz w:val="28"/>
           <w:szCs w:val="28"/>
         </w:rPr>
-        <w:t>. Elbow Method</w:t>
+        <w:t>.</w:t>
+      </w:r>
+      <w:proofErr w:type="gramEnd"/>
+      <w:r>
+        <w:rPr>
+          <w:rFonts w:asciiTheme="majorBidi" w:hAnsiTheme="majorBidi" w:cstheme="majorBidi"/>
+          <w:sz w:val="28"/>
+          <w:szCs w:val="28"/>
+        </w:rPr>
+        <w:t xml:space="preserve"> Elbow Method</w:t>
       </w:r>
     </w:p>
     <w:p>
@@ -2568,44 +2860,32 @@
     </w:p>
     <w:p>
       <w:pPr>
-        <w:bidi w:val="0"/>
-        <w:rPr>
-          <w:rFonts w:asciiTheme="majorBidi" w:hAnsiTheme="majorBidi" w:cstheme="majorBidi"/>
-          <w:sz w:val="28"/>
-          <w:szCs w:val="28"/>
-        </w:rPr>
-      </w:pPr>
-      <w:r>
-        <w:rPr>
-          <w:rFonts w:asciiTheme="majorBidi" w:hAnsiTheme="majorBidi" w:cstheme="majorBidi"/>
-          <w:sz w:val="28"/>
-          <w:szCs w:val="28"/>
-        </w:rPr>
-        <w:t>Figure 3</w:t>
-      </w:r>
-      <w:r>
-        <w:rPr>
-          <w:rFonts w:asciiTheme="majorBidi" w:hAnsiTheme="majorBidi" w:cstheme="majorBidi"/>
-          <w:sz w:val="28"/>
-          <w:szCs w:val="28"/>
-        </w:rPr>
-        <w:t>. Plotting Neighborhoods</w:t>
-      </w:r>
-      <w:r>
-        <w:rPr>
-          <w:rFonts w:asciiTheme="majorBidi" w:hAnsiTheme="majorBidi" w:cstheme="majorBidi"/>
-          <w:sz w:val="28"/>
-          <w:szCs w:val="28"/>
-        </w:rPr>
-        <w:t xml:space="preserve"> groups with different K</w:t>
-      </w:r>
-      <w:r>
-        <w:rPr>
-          <w:rFonts w:asciiTheme="majorBidi" w:hAnsiTheme="majorBidi" w:cstheme="majorBidi"/>
-          <w:sz w:val="28"/>
-          <w:szCs w:val="28"/>
-        </w:rPr>
-        <w:t>s</w:t>
+        <w:pStyle w:val="NormalWeb"/>
+        <w:shd w:val="clear" w:color="auto" w:fill="FFFFFF"/>
+        <w:textAlignment w:val="baseline"/>
+        <w:rPr>
+          <w:rFonts w:asciiTheme="majorBidi" w:eastAsiaTheme="minorHAnsi" w:hAnsiTheme="majorBidi" w:cstheme="majorBidi"/>
+          <w:sz w:val="28"/>
+          <w:szCs w:val="28"/>
+        </w:rPr>
+      </w:pPr>
+      <w:proofErr w:type="gramStart"/>
+      <w:r>
+        <w:rPr>
+          <w:rFonts w:asciiTheme="majorBidi" w:eastAsiaTheme="minorHAnsi" w:hAnsiTheme="majorBidi" w:cstheme="majorBidi"/>
+          <w:sz w:val="28"/>
+          <w:szCs w:val="28"/>
+        </w:rPr>
+        <w:t>Figure 3.</w:t>
+      </w:r>
+      <w:proofErr w:type="gramEnd"/>
+      <w:r>
+        <w:rPr>
+          <w:rFonts w:asciiTheme="majorBidi" w:eastAsiaTheme="minorHAnsi" w:hAnsiTheme="majorBidi" w:cstheme="majorBidi"/>
+          <w:sz w:val="28"/>
+          <w:szCs w:val="28"/>
+        </w:rPr>
+        <w:t xml:space="preserve"> Plotting Neighborhoods clustered points with different Ks</w:t>
       </w:r>
     </w:p>
     <w:p>
@@ -2703,6 +2983,7 @@
           <w:sz w:val="28"/>
           <w:szCs w:val="28"/>
         </w:rPr>
+        <w:lastRenderedPageBreak/>
         <w:t xml:space="preserve">We have about </w:t>
       </w:r>
       <w:r>
@@ -2751,7 +3032,6 @@
         <w:rPr>
           <w:rFonts w:asciiTheme="majorBidi" w:eastAsiaTheme="minorHAnsi" w:hAnsiTheme="majorBidi" w:cstheme="majorBidi"/>
         </w:rPr>
-        <w:lastRenderedPageBreak/>
         <w:t>3.3</w:t>
       </w:r>
       <w:r>
@@ -2853,6 +3133,7 @@
         </w:rPr>
         <w:t xml:space="preserve">              </w:t>
       </w:r>
+      <w:proofErr w:type="gramStart"/>
       <w:r>
         <w:rPr>
           <w:rFonts w:asciiTheme="majorBidi" w:hAnsiTheme="majorBidi" w:cstheme="majorBidi"/>
@@ -2869,6 +3150,7 @@
         </w:rPr>
         <w:t>.</w:t>
       </w:r>
+      <w:proofErr w:type="gramEnd"/>
       <w:r>
         <w:rPr>
           <w:rFonts w:asciiTheme="majorBidi" w:hAnsiTheme="majorBidi" w:cstheme="majorBidi"/>
@@ -3068,6 +3350,7 @@
         </w:rPr>
         <w:t xml:space="preserve">      </w:t>
       </w:r>
+      <w:proofErr w:type="gramStart"/>
       <w:r>
         <w:rPr>
           <w:rFonts w:asciiTheme="majorBidi" w:eastAsiaTheme="minorHAnsi" w:hAnsiTheme="majorBidi" w:cstheme="majorBidi"/>
@@ -3086,7 +3369,18 @@
           <w:sz w:val="28"/>
           <w:szCs w:val="28"/>
         </w:rPr>
-        <w:t>. Show the most common Categories in the first group of neighborhoods</w:t>
+        <w:t>.</w:t>
+      </w:r>
+      <w:proofErr w:type="gramEnd"/>
+      <w:r>
+        <w:rPr>
+          <w:rFonts w:asciiTheme="majorBidi" w:eastAsiaTheme="minorHAnsi" w:hAnsiTheme="majorBidi" w:cstheme="majorBidi"/>
+          <w:b w:val="0"/>
+          <w:bCs w:val="0"/>
+          <w:sz w:val="28"/>
+          <w:szCs w:val="28"/>
+        </w:rPr>
+        <w:t xml:space="preserve"> Show the most common Categories in the first group of neighborhoods</w:t>
       </w:r>
     </w:p>
     <w:p>
@@ -3166,7 +3460,18 @@
           <w:sz w:val="28"/>
           <w:szCs w:val="28"/>
         </w:rPr>
-        <w:t>category, so people in the first group of neighborhoods prefer Lebanese and Japanese restaurants and less preference for American food.</w:t>
+        <w:t xml:space="preserve">category, so people in the first group of </w:t>
+      </w:r>
+      <w:r>
+        <w:rPr>
+          <w:rFonts w:asciiTheme="majorBidi" w:eastAsiaTheme="minorHAnsi" w:hAnsiTheme="majorBidi" w:cstheme="majorBidi"/>
+          <w:b w:val="0"/>
+          <w:bCs w:val="0"/>
+          <w:sz w:val="28"/>
+          <w:szCs w:val="28"/>
+        </w:rPr>
+        <w:lastRenderedPageBreak/>
+        <w:t>neighborhoods prefer Lebanese and Japanese restaurants and less preference for American food.</w:t>
       </w:r>
       <w:r>
         <w:rPr>
@@ -3192,7 +3497,6 @@
         <w:rPr>
           <w:rFonts w:asciiTheme="majorBidi" w:eastAsiaTheme="minorHAnsi" w:hAnsiTheme="majorBidi" w:cstheme="majorBidi"/>
         </w:rPr>
-        <w:lastRenderedPageBreak/>
         <w:pict>
           <v:shape id="_x0000_i1028" type="#_x0000_t75" style="width:538.55pt;height:334.1pt">
             <v:imagedata r:id="rId17" o:title="Gr0_rating"/>
@@ -3215,7 +3519,16 @@
           <w:sz w:val="28"/>
           <w:szCs w:val="28"/>
         </w:rPr>
-        <w:t xml:space="preserve">          F</w:t>
+        <w:t xml:space="preserve">          </w:t>
+      </w:r>
+      <w:proofErr w:type="gramStart"/>
+      <w:r>
+        <w:rPr>
+          <w:rFonts w:asciiTheme="majorBidi" w:hAnsiTheme="majorBidi" w:cstheme="majorBidi"/>
+          <w:sz w:val="28"/>
+          <w:szCs w:val="28"/>
+        </w:rPr>
+        <w:t>F</w:t>
       </w:r>
       <w:r>
         <w:rPr>
@@ -3231,7 +3544,16 @@
           <w:sz w:val="28"/>
           <w:szCs w:val="28"/>
         </w:rPr>
-        <w:t>. S</w:t>
+        <w:t>.</w:t>
+      </w:r>
+      <w:proofErr w:type="gramEnd"/>
+      <w:r>
+        <w:rPr>
+          <w:rFonts w:asciiTheme="majorBidi" w:hAnsiTheme="majorBidi" w:cstheme="majorBidi"/>
+          <w:sz w:val="28"/>
+          <w:szCs w:val="28"/>
+        </w:rPr>
+        <w:t xml:space="preserve"> S</w:t>
       </w:r>
       <w:r>
         <w:rPr>
@@ -3480,6 +3802,7 @@
           <w:szCs w:val="28"/>
         </w:rPr>
       </w:pPr>
+      <w:proofErr w:type="gramStart"/>
       <w:r>
         <w:rPr>
           <w:rFonts w:asciiTheme="majorBidi" w:eastAsiaTheme="minorHAnsi" w:hAnsiTheme="majorBidi" w:cstheme="majorBidi"/>
@@ -3498,7 +3821,18 @@
           <w:sz w:val="28"/>
           <w:szCs w:val="28"/>
         </w:rPr>
-        <w:t>. Show rating distribution between all restaurants in the first group of neighborhoods</w:t>
+        <w:t>.</w:t>
+      </w:r>
+      <w:proofErr w:type="gramEnd"/>
+      <w:r>
+        <w:rPr>
+          <w:rFonts w:asciiTheme="majorBidi" w:eastAsiaTheme="minorHAnsi" w:hAnsiTheme="majorBidi" w:cstheme="majorBidi"/>
+          <w:b w:val="0"/>
+          <w:bCs w:val="0"/>
+          <w:sz w:val="28"/>
+          <w:szCs w:val="28"/>
+        </w:rPr>
+        <w:t xml:space="preserve"> Show rating distribution between all restaurants in the first group of neighborhoods</w:t>
       </w:r>
     </w:p>
     <w:p>
@@ -3540,6 +3874,7 @@
           <w:sz w:val="28"/>
           <w:szCs w:val="28"/>
         </w:rPr>
+        <w:lastRenderedPageBreak/>
         <w:t xml:space="preserve">Like is a good feature in the analysis but it may be affected by the </w:t>
       </w:r>
       <w:r>
@@ -3617,7 +3952,6 @@
           <w:rFonts w:asciiTheme="majorBidi" w:eastAsiaTheme="minorHAnsi" w:hAnsiTheme="majorBidi" w:cstheme="majorBidi"/>
           <w:noProof/>
         </w:rPr>
-        <w:lastRenderedPageBreak/>
         <w:drawing>
           <wp:inline distT="0" distB="0" distL="0" distR="0">
             <wp:extent cx="6840220" cy="2436073"/>
@@ -3685,6 +4019,7 @@
         </w:rPr>
         <w:t xml:space="preserve">                  </w:t>
       </w:r>
+      <w:proofErr w:type="gramStart"/>
       <w:r>
         <w:rPr>
           <w:rFonts w:asciiTheme="majorBidi" w:hAnsiTheme="majorBidi" w:cstheme="majorBidi"/>
@@ -3699,7 +4034,16 @@
           <w:sz w:val="28"/>
           <w:szCs w:val="28"/>
         </w:rPr>
-        <w:t>. Show the best liked restaurant categories in the first group</w:t>
+        <w:t>.</w:t>
+      </w:r>
+      <w:proofErr w:type="gramEnd"/>
+      <w:r>
+        <w:rPr>
+          <w:rFonts w:asciiTheme="majorBidi" w:hAnsiTheme="majorBidi" w:cstheme="majorBidi"/>
+          <w:sz w:val="28"/>
+          <w:szCs w:val="28"/>
+        </w:rPr>
+        <w:t xml:space="preserve"> Show the best liked restaurant categories in the first group</w:t>
       </w:r>
     </w:p>
     <w:p>
@@ -3911,37 +4255,17 @@
           <w:sz w:val="28"/>
           <w:szCs w:val="28"/>
         </w:rPr>
-        <w:t xml:space="preserve">In figure </w:t>
-      </w:r>
-      <w:r>
-        <w:rPr>
-          <w:rFonts w:asciiTheme="majorBidi" w:eastAsiaTheme="minorHAnsi" w:hAnsiTheme="majorBidi" w:cstheme="majorBidi"/>
-          <w:b w:val="0"/>
-          <w:bCs w:val="0"/>
-          <w:sz w:val="28"/>
-          <w:szCs w:val="28"/>
-        </w:rPr>
-        <w:t>7</w:t>
-      </w:r>
-      <w:r>
-        <w:rPr>
-          <w:rFonts w:asciiTheme="majorBidi" w:eastAsiaTheme="minorHAnsi" w:hAnsiTheme="majorBidi" w:cstheme="majorBidi"/>
-          <w:b w:val="0"/>
-          <w:bCs w:val="0"/>
-          <w:sz w:val="28"/>
-          <w:szCs w:val="28"/>
-        </w:rPr>
-        <w:t xml:space="preserve">, we see that </w:t>
-      </w:r>
-      <w:r>
-        <w:rPr>
-          <w:rFonts w:asciiTheme="majorBidi" w:eastAsiaTheme="minorHAnsi" w:hAnsiTheme="majorBidi" w:cstheme="majorBidi"/>
-          <w:b w:val="0"/>
-          <w:bCs w:val="0"/>
-          <w:sz w:val="28"/>
-          <w:szCs w:val="28"/>
-        </w:rPr>
-        <w:t xml:space="preserve">there are </w:t>
+        <w:t>T</w:t>
+      </w:r>
+      <w:r>
+        <w:rPr>
+          <w:rFonts w:asciiTheme="majorBidi" w:eastAsiaTheme="minorHAnsi" w:hAnsiTheme="majorBidi" w:cstheme="majorBidi"/>
+          <w:b w:val="0"/>
+          <w:bCs w:val="0"/>
+          <w:sz w:val="28"/>
+          <w:szCs w:val="28"/>
+        </w:rPr>
+        <w:t xml:space="preserve">here are </w:t>
       </w:r>
       <w:r>
         <w:rPr>
@@ -4091,6 +4415,7 @@
         </w:rPr>
         <w:t xml:space="preserve">       </w:t>
       </w:r>
+      <w:proofErr w:type="gramStart"/>
       <w:r>
         <w:rPr>
           <w:rFonts w:asciiTheme="majorBidi" w:eastAsiaTheme="minorHAnsi" w:hAnsiTheme="majorBidi" w:cstheme="majorBidi"/>
@@ -4119,7 +4444,18 @@
           <w:sz w:val="28"/>
           <w:szCs w:val="28"/>
         </w:rPr>
-        <w:t xml:space="preserve">. Number of restaurants for each Neighborhood in </w:t>
+        <w:t>.</w:t>
+      </w:r>
+      <w:proofErr w:type="gramEnd"/>
+      <w:r>
+        <w:rPr>
+          <w:rFonts w:asciiTheme="majorBidi" w:eastAsiaTheme="minorHAnsi" w:hAnsiTheme="majorBidi" w:cstheme="majorBidi"/>
+          <w:b w:val="0"/>
+          <w:bCs w:val="0"/>
+          <w:sz w:val="28"/>
+          <w:szCs w:val="28"/>
+        </w:rPr>
+        <w:t xml:space="preserve"> Number of restaurants for each Neighborhood in </w:t>
       </w:r>
       <w:r>
         <w:rPr>
@@ -4257,6 +4593,7 @@
           <w:sz w:val="28"/>
           <w:szCs w:val="28"/>
         </w:rPr>
+        <w:lastRenderedPageBreak/>
         <w:t xml:space="preserve">In the word cloud image we see that the most common restaurant type has bigger font size, so we can observe that </w:t>
       </w:r>
       <w:r>
@@ -4399,13 +4736,13 @@
           <w:sz w:val="21"/>
           <w:szCs w:val="21"/>
         </w:rPr>
-        <w:lastRenderedPageBreak/>
         <w:pict>
           <v:shape id="_x0000_i1030" type="#_x0000_t75" style="width:528.2pt;height:315.65pt">
             <v:imagedata r:id="rId21" o:title="Gr1_Common"/>
           </v:shape>
         </w:pict>
       </w:r>
+      <w:proofErr w:type="gramStart"/>
       <w:r>
         <w:rPr>
           <w:rFonts w:asciiTheme="majorBidi" w:eastAsiaTheme="minorHAnsi" w:hAnsiTheme="majorBidi" w:cstheme="majorBidi"/>
@@ -4424,7 +4761,18 @@
           <w:sz w:val="28"/>
           <w:szCs w:val="28"/>
         </w:rPr>
-        <w:t xml:space="preserve">. Show the most common Categories in the </w:t>
+        <w:t>.</w:t>
+      </w:r>
+      <w:proofErr w:type="gramEnd"/>
+      <w:r>
+        <w:rPr>
+          <w:rFonts w:asciiTheme="majorBidi" w:eastAsiaTheme="minorHAnsi" w:hAnsiTheme="majorBidi" w:cstheme="majorBidi"/>
+          <w:b w:val="0"/>
+          <w:bCs w:val="0"/>
+          <w:sz w:val="28"/>
+          <w:szCs w:val="28"/>
+        </w:rPr>
+        <w:t xml:space="preserve"> Show the most common Categories in the </w:t>
       </w:r>
       <w:r>
         <w:rPr>
@@ -4660,7 +5008,16 @@
           <w:sz w:val="28"/>
           <w:szCs w:val="28"/>
         </w:rPr>
-        <w:t xml:space="preserve">          F</w:t>
+        <w:t xml:space="preserve">          </w:t>
+      </w:r>
+      <w:proofErr w:type="gramStart"/>
+      <w:r>
+        <w:rPr>
+          <w:rFonts w:asciiTheme="majorBidi" w:hAnsiTheme="majorBidi" w:cstheme="majorBidi"/>
+          <w:sz w:val="28"/>
+          <w:szCs w:val="28"/>
+        </w:rPr>
+        <w:t>F</w:t>
       </w:r>
       <w:r>
         <w:rPr>
@@ -4676,7 +5033,16 @@
           <w:sz w:val="28"/>
           <w:szCs w:val="28"/>
         </w:rPr>
-        <w:t>. S</w:t>
+        <w:t>.</w:t>
+      </w:r>
+      <w:proofErr w:type="gramEnd"/>
+      <w:r>
+        <w:rPr>
+          <w:rFonts w:asciiTheme="majorBidi" w:hAnsiTheme="majorBidi" w:cstheme="majorBidi"/>
+          <w:sz w:val="28"/>
+          <w:szCs w:val="28"/>
+        </w:rPr>
+        <w:t xml:space="preserve"> S</w:t>
       </w:r>
       <w:r>
         <w:rPr>
@@ -4769,6 +5135,7 @@
           <w:sz w:val="28"/>
           <w:szCs w:val="28"/>
         </w:rPr>
+        <w:lastRenderedPageBreak/>
         <w:t xml:space="preserve">Like is a good feature in the analysis but it may be affected by the </w:t>
       </w:r>
       <w:r>
@@ -4893,7 +5260,6 @@
           <w:sz w:val="21"/>
           <w:szCs w:val="21"/>
         </w:rPr>
-        <w:lastRenderedPageBreak/>
         <w:drawing>
           <wp:inline distT="0" distB="0" distL="0" distR="0">
             <wp:extent cx="6840220" cy="2504734"/>
@@ -4961,6 +5327,7 @@
         </w:rPr>
         <w:t xml:space="preserve">                  </w:t>
       </w:r>
+      <w:proofErr w:type="gramStart"/>
       <w:r>
         <w:rPr>
           <w:rFonts w:asciiTheme="majorBidi" w:hAnsiTheme="majorBidi" w:cstheme="majorBidi"/>
@@ -4975,7 +5342,16 @@
           <w:sz w:val="28"/>
           <w:szCs w:val="28"/>
         </w:rPr>
-        <w:t xml:space="preserve">. Show the best liked ten restaurant categories in the </w:t>
+        <w:t>.</w:t>
+      </w:r>
+      <w:proofErr w:type="gramEnd"/>
+      <w:r>
+        <w:rPr>
+          <w:rFonts w:asciiTheme="majorBidi" w:hAnsiTheme="majorBidi" w:cstheme="majorBidi"/>
+          <w:sz w:val="28"/>
+          <w:szCs w:val="28"/>
+        </w:rPr>
+        <w:t xml:space="preserve"> Show the best liked ten restaurant categories in the </w:t>
       </w:r>
       <w:r>
         <w:rPr>
@@ -5524,7 +5900,7 @@
           <w:sz w:val="28"/>
           <w:szCs w:val="28"/>
         </w:rPr>
-        <w:t>second</w:t>
+        <w:t>third</w:t>
       </w:r>
       <w:r>
         <w:rPr>
@@ -5614,17 +5990,39 @@
           <w:sz w:val="28"/>
           <w:szCs w:val="28"/>
         </w:rPr>
-        <w:t xml:space="preserve">  Figure 13</w:t>
-      </w:r>
-      <w:r>
-        <w:rPr>
-          <w:rFonts w:asciiTheme="majorBidi" w:eastAsiaTheme="minorHAnsi" w:hAnsiTheme="majorBidi" w:cstheme="majorBidi"/>
-          <w:b w:val="0"/>
-          <w:bCs w:val="0"/>
-          <w:sz w:val="28"/>
-          <w:szCs w:val="28"/>
-        </w:rPr>
-        <w:t xml:space="preserve">. Show the best liked ten restaurant categories in the </w:t>
+        <w:t xml:space="preserve">  </w:t>
+      </w:r>
+      <w:proofErr w:type="gramStart"/>
+      <w:r>
+        <w:rPr>
+          <w:rFonts w:asciiTheme="majorBidi" w:eastAsiaTheme="minorHAnsi" w:hAnsiTheme="majorBidi" w:cstheme="majorBidi"/>
+          <w:b w:val="0"/>
+          <w:bCs w:val="0"/>
+          <w:sz w:val="28"/>
+          <w:szCs w:val="28"/>
+        </w:rPr>
+        <w:t>Figure 13</w:t>
+      </w:r>
+      <w:r>
+        <w:rPr>
+          <w:rFonts w:asciiTheme="majorBidi" w:eastAsiaTheme="minorHAnsi" w:hAnsiTheme="majorBidi" w:cstheme="majorBidi"/>
+          <w:b w:val="0"/>
+          <w:bCs w:val="0"/>
+          <w:sz w:val="28"/>
+          <w:szCs w:val="28"/>
+        </w:rPr>
+        <w:t>.</w:t>
+      </w:r>
+      <w:proofErr w:type="gramEnd"/>
+      <w:r>
+        <w:rPr>
+          <w:rFonts w:asciiTheme="majorBidi" w:eastAsiaTheme="minorHAnsi" w:hAnsiTheme="majorBidi" w:cstheme="majorBidi"/>
+          <w:b w:val="0"/>
+          <w:bCs w:val="0"/>
+          <w:sz w:val="28"/>
+          <w:szCs w:val="28"/>
+        </w:rPr>
+        <w:t xml:space="preserve"> Show the best liked ten restaurant categories in the </w:t>
       </w:r>
       <w:r>
         <w:rPr>
@@ -5726,6 +6124,7 @@
           <w:sz w:val="28"/>
           <w:szCs w:val="28"/>
         </w:rPr>
+        <w:lastRenderedPageBreak/>
         <w:t>Restaurant rating is a very significant feature in our analysis and it determines</w:t>
       </w:r>
       <w:r>
@@ -5756,7 +6155,27 @@
           <w:sz w:val="28"/>
           <w:szCs w:val="28"/>
         </w:rPr>
-        <w:t xml:space="preserve">category, so people in the second group of neighborhoods prefer Chinese and Fast-food restaurants and less preference for </w:t>
+        <w:t xml:space="preserve">category, so people in the </w:t>
+      </w:r>
+      <w:r>
+        <w:rPr>
+          <w:rFonts w:asciiTheme="majorBidi" w:eastAsiaTheme="minorHAnsi" w:hAnsiTheme="majorBidi" w:cstheme="majorBidi"/>
+          <w:b w:val="0"/>
+          <w:bCs w:val="0"/>
+          <w:sz w:val="28"/>
+          <w:szCs w:val="28"/>
+        </w:rPr>
+        <w:t>third</w:t>
+      </w:r>
+      <w:r>
+        <w:rPr>
+          <w:rFonts w:asciiTheme="majorBidi" w:eastAsiaTheme="minorHAnsi" w:hAnsiTheme="majorBidi" w:cstheme="majorBidi"/>
+          <w:b w:val="0"/>
+          <w:bCs w:val="0"/>
+          <w:sz w:val="28"/>
+          <w:szCs w:val="28"/>
+        </w:rPr>
+        <w:t xml:space="preserve"> group of neighborhoods prefer Chinese and Fast-food restaurants and less preference for </w:t>
       </w:r>
       <w:r>
         <w:rPr>
@@ -5819,7 +6238,6 @@
           <w:sz w:val="21"/>
           <w:szCs w:val="21"/>
         </w:rPr>
-        <w:lastRenderedPageBreak/>
         <w:drawing>
           <wp:inline distT="0" distB="0" distL="0" distR="0" wp14:anchorId="4A3EC04F" wp14:editId="646477A8">
             <wp:extent cx="6840220" cy="4093090"/>
@@ -5877,6 +6295,7 @@
         </w:rPr>
         <w:t xml:space="preserve">  </w:t>
       </w:r>
+      <w:proofErr w:type="gramStart"/>
       <w:r>
         <w:rPr>
           <w:rFonts w:asciiTheme="majorBidi" w:eastAsiaTheme="minorHAnsi" w:hAnsiTheme="majorBidi" w:cstheme="majorBidi"/>
@@ -5905,7 +6324,18 @@
           <w:sz w:val="28"/>
           <w:szCs w:val="28"/>
         </w:rPr>
-        <w:t xml:space="preserve">. Show the most ten rated categories in the </w:t>
+        <w:t>.</w:t>
+      </w:r>
+      <w:proofErr w:type="gramEnd"/>
+      <w:r>
+        <w:rPr>
+          <w:rFonts w:asciiTheme="majorBidi" w:eastAsiaTheme="minorHAnsi" w:hAnsiTheme="majorBidi" w:cstheme="majorBidi"/>
+          <w:b w:val="0"/>
+          <w:bCs w:val="0"/>
+          <w:sz w:val="28"/>
+          <w:szCs w:val="28"/>
+        </w:rPr>
+        <w:t xml:space="preserve"> Show the most ten rated categories in the </w:t>
       </w:r>
       <w:r>
         <w:rPr>
@@ -6203,15 +6633,33 @@
           <w:sz w:val="28"/>
           <w:szCs w:val="28"/>
         </w:rPr>
-        <w:t xml:space="preserve">                  Figure 15</w:t>
-      </w:r>
-      <w:r>
-        <w:rPr>
-          <w:rFonts w:asciiTheme="majorBidi" w:hAnsiTheme="majorBidi" w:cstheme="majorBidi"/>
-          <w:sz w:val="28"/>
-          <w:szCs w:val="28"/>
-        </w:rPr>
-        <w:t xml:space="preserve">. Show the best liked ten restaurant categories in the </w:t>
+        <w:t xml:space="preserve">                  </w:t>
+      </w:r>
+      <w:proofErr w:type="gramStart"/>
+      <w:r>
+        <w:rPr>
+          <w:rFonts w:asciiTheme="majorBidi" w:hAnsiTheme="majorBidi" w:cstheme="majorBidi"/>
+          <w:sz w:val="28"/>
+          <w:szCs w:val="28"/>
+        </w:rPr>
+        <w:t>Figure 15</w:t>
+      </w:r>
+      <w:r>
+        <w:rPr>
+          <w:rFonts w:asciiTheme="majorBidi" w:hAnsiTheme="majorBidi" w:cstheme="majorBidi"/>
+          <w:sz w:val="28"/>
+          <w:szCs w:val="28"/>
+        </w:rPr>
+        <w:t>.</w:t>
+      </w:r>
+      <w:proofErr w:type="gramEnd"/>
+      <w:r>
+        <w:rPr>
+          <w:rFonts w:asciiTheme="majorBidi" w:hAnsiTheme="majorBidi" w:cstheme="majorBidi"/>
+          <w:sz w:val="28"/>
+          <w:szCs w:val="28"/>
+        </w:rPr>
+        <w:t xml:space="preserve"> Show the best liked ten restaurant categories in the </w:t>
       </w:r>
       <w:r>
         <w:rPr>
@@ -6261,7 +6709,7 @@
           <w:sz w:val="36"/>
           <w:szCs w:val="36"/>
         </w:rPr>
-        <w:t>5</w:t>
+        <w:t>4</w:t>
       </w:r>
       <w:r>
         <w:rPr>
@@ -6299,7 +6747,8 @@
           <w:sz w:val="21"/>
           <w:szCs w:val="21"/>
         </w:rPr>
-        <w:t>5</w:t>
+        <w:lastRenderedPageBreak/>
+        <w:t>4</w:t>
       </w:r>
       <w:r>
         <w:rPr>
@@ -6380,11 +6829,10 @@
         <w:rPr>
           <w:noProof/>
         </w:rPr>
-        <w:lastRenderedPageBreak/>
         <w:drawing>
           <wp:inline distT="0" distB="0" distL="0" distR="0" wp14:anchorId="5281554A" wp14:editId="2D54A890">
-            <wp:extent cx="4257675" cy="3276600"/>
-            <wp:effectExtent l="0" t="0" r="9525" b="0"/>
+            <wp:extent cx="5683910" cy="3087014"/>
+            <wp:effectExtent l="0" t="0" r="0" b="0"/>
             <wp:docPr id="1" name="Picture 1"/>
             <wp:cNvGraphicFramePr>
               <a:graphicFrameLocks xmlns:a="http://schemas.openxmlformats.org/drawingml/2006/main" noChangeAspect="1"/>
@@ -6405,7 +6853,7 @@
                   <pic:spPr>
                     <a:xfrm>
                       <a:off x="0" y="0"/>
-                      <a:ext cx="4257675" cy="3276600"/>
+                      <a:ext cx="5684216" cy="3087180"/>
                     </a:xfrm>
                     <a:prstGeom prst="rect">
                       <a:avLst/>
@@ -6433,16 +6881,35 @@
           <w:sz w:val="28"/>
           <w:szCs w:val="28"/>
         </w:rPr>
-        <w:t xml:space="preserve">     Figure 16</w:t>
-      </w:r>
-      <w:r>
-        <w:rPr>
-          <w:rFonts w:asciiTheme="majorBidi" w:hAnsiTheme="majorBidi" w:cstheme="majorBidi"/>
-          <w:sz w:val="28"/>
-          <w:szCs w:val="28"/>
-        </w:rPr>
-        <w:t xml:space="preserve">. </w:t>
-      </w:r>
+        <w:t xml:space="preserve">     </w:t>
+      </w:r>
+      <w:proofErr w:type="gramStart"/>
+      <w:r>
+        <w:rPr>
+          <w:rFonts w:asciiTheme="majorBidi" w:hAnsiTheme="majorBidi" w:cstheme="majorBidi"/>
+          <w:sz w:val="28"/>
+          <w:szCs w:val="28"/>
+        </w:rPr>
+        <w:t>Figure 16</w:t>
+      </w:r>
+      <w:r>
+        <w:rPr>
+          <w:rFonts w:asciiTheme="majorBidi" w:hAnsiTheme="majorBidi" w:cstheme="majorBidi"/>
+          <w:sz w:val="28"/>
+          <w:szCs w:val="28"/>
+        </w:rPr>
+        <w:t>.</w:t>
+      </w:r>
+      <w:proofErr w:type="gramEnd"/>
+      <w:r>
+        <w:rPr>
+          <w:rFonts w:asciiTheme="majorBidi" w:hAnsiTheme="majorBidi" w:cstheme="majorBidi"/>
+          <w:sz w:val="28"/>
+          <w:szCs w:val="28"/>
+        </w:rPr>
+        <w:t xml:space="preserve"> </w:t>
+      </w:r>
+      <w:proofErr w:type="gramStart"/>
       <w:r>
         <w:rPr>
           <w:rFonts w:asciiTheme="majorBidi" w:hAnsiTheme="majorBidi" w:cstheme="majorBidi"/>
@@ -6467,6 +6934,7 @@
         </w:rPr>
         <w:t xml:space="preserve"> on restaurants rating.</w:t>
       </w:r>
+      <w:proofErr w:type="gramEnd"/>
     </w:p>
     <w:p>
       <w:pPr>
@@ -6487,7 +6955,7 @@
           <w:sz w:val="21"/>
           <w:szCs w:val="21"/>
         </w:rPr>
-        <w:t>5</w:t>
+        <w:t>4</w:t>
       </w:r>
       <w:r>
         <w:rPr>
@@ -6521,7 +6989,7 @@
         </w:rPr>
         <w:drawing>
           <wp:inline distT="0" distB="0" distL="0" distR="0">
-            <wp:extent cx="6086142" cy="5186477"/>
+            <wp:extent cx="6086143" cy="4784141"/>
             <wp:effectExtent l="0" t="0" r="0" b="0"/>
             <wp:docPr id="2" name="Picture 2" descr="E:\Coursera\IBM\Capstone Project\Coursera_Capstone\General_likes_rest.PNG"/>
             <wp:cNvGraphicFramePr>
@@ -6552,7 +7020,7 @@
                   <pic:spPr bwMode="auto">
                     <a:xfrm>
                       <a:off x="0" y="0"/>
-                      <a:ext cx="6086475" cy="5186760"/>
+                      <a:ext cx="6086475" cy="4784402"/>
                     </a:xfrm>
                     <a:prstGeom prst="rect">
                       <a:avLst/>
@@ -6584,15 +7052,42 @@
           <w:sz w:val="28"/>
           <w:szCs w:val="28"/>
         </w:rPr>
-        <w:t xml:space="preserve"> Figure 17</w:t>
-      </w:r>
-      <w:r>
-        <w:rPr>
-          <w:rFonts w:asciiTheme="majorBidi" w:hAnsiTheme="majorBidi" w:cstheme="majorBidi"/>
-          <w:sz w:val="28"/>
-          <w:szCs w:val="28"/>
-        </w:rPr>
-        <w:t>. Showing</w:t>
+        <w:t xml:space="preserve"> </w:t>
+      </w:r>
+      <w:proofErr w:type="gramStart"/>
+      <w:r>
+        <w:rPr>
+          <w:rFonts w:asciiTheme="majorBidi" w:hAnsiTheme="majorBidi" w:cstheme="majorBidi"/>
+          <w:sz w:val="28"/>
+          <w:szCs w:val="28"/>
+        </w:rPr>
+        <w:t>Figure 17</w:t>
+      </w:r>
+      <w:r>
+        <w:rPr>
+          <w:rFonts w:asciiTheme="majorBidi" w:hAnsiTheme="majorBidi" w:cstheme="majorBidi"/>
+          <w:sz w:val="28"/>
+          <w:szCs w:val="28"/>
+        </w:rPr>
+        <w:t>.</w:t>
+      </w:r>
+      <w:proofErr w:type="gramEnd"/>
+      <w:r>
+        <w:rPr>
+          <w:rFonts w:asciiTheme="majorBidi" w:hAnsiTheme="majorBidi" w:cstheme="majorBidi"/>
+          <w:sz w:val="28"/>
+          <w:szCs w:val="28"/>
+        </w:rPr>
+        <w:t xml:space="preserve"> </w:t>
+      </w:r>
+      <w:proofErr w:type="gramStart"/>
+      <w:r>
+        <w:rPr>
+          <w:rFonts w:asciiTheme="majorBidi" w:hAnsiTheme="majorBidi" w:cstheme="majorBidi"/>
+          <w:sz w:val="28"/>
+          <w:szCs w:val="28"/>
+        </w:rPr>
+        <w:t>Showing</w:t>
       </w:r>
       <w:r>
         <w:rPr>
@@ -6610,6 +7105,7 @@
         </w:rPr>
         <w:t>.</w:t>
       </w:r>
+      <w:proofErr w:type="gramEnd"/>
     </w:p>
     <w:p>
       <w:pPr>
@@ -6644,7 +7140,7 @@
           <w:szCs w:val="21"/>
         </w:rPr>
         <w:lastRenderedPageBreak/>
-        <w:t>5</w:t>
+        <w:t>4</w:t>
       </w:r>
       <w:r>
         <w:rPr>
@@ -6696,8 +7192,8 @@
         </w:rPr>
         <w:drawing>
           <wp:inline distT="0" distB="0" distL="0" distR="0">
-            <wp:extent cx="5962015" cy="3686810"/>
-            <wp:effectExtent l="0" t="0" r="635" b="8890"/>
+            <wp:extent cx="5961888" cy="3299155"/>
+            <wp:effectExtent l="0" t="0" r="1270" b="0"/>
             <wp:docPr id="3" name="Picture 3" descr="E:\Coursera\IBM\Capstone Project\Coursera_Capstone\General_rating_rest.PNG"/>
             <wp:cNvGraphicFramePr>
               <a:graphicFrameLocks xmlns:a="http://schemas.openxmlformats.org/drawingml/2006/main" noChangeAspect="1"/>
@@ -6727,7 +7223,7 @@
                   <pic:spPr bwMode="auto">
                     <a:xfrm>
                       <a:off x="0" y="0"/>
-                      <a:ext cx="5962015" cy="3686810"/>
+                      <a:ext cx="5962015" cy="3299225"/>
                     </a:xfrm>
                     <a:prstGeom prst="rect">
                       <a:avLst/>
@@ -6753,6 +7249,7 @@
           <w:szCs w:val="28"/>
         </w:rPr>
       </w:pPr>
+      <w:proofErr w:type="gramStart"/>
       <w:r>
         <w:rPr>
           <w:rFonts w:asciiTheme="majorBidi" w:hAnsiTheme="majorBidi" w:cstheme="majorBidi"/>
@@ -6767,8 +7264,27 @@
           <w:sz w:val="28"/>
           <w:szCs w:val="28"/>
         </w:rPr>
-        <w:t>. Showing relation between rating and number of restaurants for each category.</w:t>
-      </w:r>
+        <w:t>.</w:t>
+      </w:r>
+      <w:proofErr w:type="gramEnd"/>
+      <w:r>
+        <w:rPr>
+          <w:rFonts w:asciiTheme="majorBidi" w:hAnsiTheme="majorBidi" w:cstheme="majorBidi"/>
+          <w:sz w:val="28"/>
+          <w:szCs w:val="28"/>
+        </w:rPr>
+        <w:t xml:space="preserve"> </w:t>
+      </w:r>
+      <w:proofErr w:type="gramStart"/>
+      <w:r>
+        <w:rPr>
+          <w:rFonts w:asciiTheme="majorBidi" w:hAnsiTheme="majorBidi" w:cstheme="majorBidi"/>
+          <w:sz w:val="28"/>
+          <w:szCs w:val="28"/>
+        </w:rPr>
+        <w:t>Showing relation between rating and number of restaurants for each category.</w:t>
+      </w:r>
+      <w:proofErr w:type="gramEnd"/>
     </w:p>
     <w:p>
       <w:pPr>
@@ -6787,7 +7303,7 @@
           <w:sz w:val="36"/>
           <w:szCs w:val="36"/>
         </w:rPr>
-        <w:t>6</w:t>
+        <w:t>5</w:t>
       </w:r>
       <w:r>
         <w:rPr>
@@ -7745,17 +8261,7 @@
           <w:sz w:val="28"/>
           <w:szCs w:val="28"/>
         </w:rPr>
-        <w:t>).</w:t>
-      </w:r>
-      <w:r>
-        <w:rPr>
-          <w:rFonts w:asciiTheme="majorBidi" w:eastAsiaTheme="minorHAnsi" w:hAnsiTheme="majorBidi" w:cstheme="majorBidi"/>
-          <w:b w:val="0"/>
-          <w:bCs w:val="0"/>
-          <w:sz w:val="28"/>
-          <w:szCs w:val="28"/>
-        </w:rPr>
-        <w:t xml:space="preserve"> </w:t>
+        <w:t xml:space="preserve">). </w:t>
       </w:r>
     </w:p>
     <w:p>
@@ -8040,7 +8546,15 @@
           <w:szCs w:val="36"/>
         </w:rPr>
         <w:lastRenderedPageBreak/>
-        <w:t>5. Discussion</w:t>
+        <w:t>6</w:t>
+      </w:r>
+      <w:r>
+        <w:rPr>
+          <w:rFonts w:asciiTheme="majorBidi" w:eastAsiaTheme="minorHAnsi" w:hAnsiTheme="majorBidi" w:cstheme="majorBidi"/>
+          <w:sz w:val="36"/>
+          <w:szCs w:val="36"/>
+        </w:rPr>
+        <w:t>. Discussion</w:t>
       </w:r>
     </w:p>
     <w:p>
@@ -8439,7 +8953,15 @@
           <w:sz w:val="36"/>
           <w:szCs w:val="36"/>
         </w:rPr>
-        <w:t>5.</w:t>
+        <w:t>7</w:t>
+      </w:r>
+      <w:r>
+        <w:rPr>
+          <w:rFonts w:asciiTheme="majorBidi" w:eastAsiaTheme="minorHAnsi" w:hAnsiTheme="majorBidi" w:cstheme="majorBidi"/>
+          <w:sz w:val="36"/>
+          <w:szCs w:val="36"/>
+        </w:rPr>
+        <w:t>.</w:t>
       </w:r>
       <w:r>
         <w:rPr>
@@ -8585,8 +9107,6 @@
         </w:rPr>
         <w:t>(Figure 18</w:t>
       </w:r>
-      <w:bookmarkStart w:id="0" w:name="_GoBack"/>
-      <w:bookmarkEnd w:id="0"/>
       <w:r>
         <w:rPr>
           <w:rFonts w:asciiTheme="majorBidi" w:eastAsiaTheme="minorHAnsi" w:hAnsiTheme="majorBidi" w:cstheme="majorBidi"/>
@@ -8625,7 +9145,15 @@
           <w:sz w:val="36"/>
           <w:szCs w:val="36"/>
         </w:rPr>
-        <w:t>6. Future Direction</w:t>
+        <w:t>8</w:t>
+      </w:r>
+      <w:r>
+        <w:rPr>
+          <w:rFonts w:asciiTheme="majorBidi" w:eastAsiaTheme="minorHAnsi" w:hAnsiTheme="majorBidi" w:cstheme="majorBidi"/>
+          <w:sz w:val="36"/>
+          <w:szCs w:val="36"/>
+        </w:rPr>
+        <w:t>. Future Direction</w:t>
       </w:r>
     </w:p>
     <w:p>
@@ -8669,7 +9197,19 @@
           <w:sz w:val="28"/>
           <w:szCs w:val="28"/>
         </w:rPr>
-        <w:t>19 neighborhoods in just one city (Riyadh) in Saudi Arabia, so the analysis will be more effective if it generalized on the entire cities of the country.</w:t>
+        <w:t>19 neighborhoods in just one city (Riyadh) in Saudi Arabia, so the analysis will be more effective if it generalized on the</w:t>
+      </w:r>
+      <w:bookmarkStart w:id="0" w:name="_GoBack"/>
+      <w:bookmarkEnd w:id="0"/>
+      <w:r>
+        <w:rPr>
+          <w:rFonts w:asciiTheme="majorBidi" w:eastAsiaTheme="minorHAnsi" w:hAnsiTheme="majorBidi" w:cstheme="majorBidi"/>
+          <w:b w:val="0"/>
+          <w:bCs w:val="0"/>
+          <w:sz w:val="28"/>
+          <w:szCs w:val="28"/>
+        </w:rPr>
+        <w:t xml:space="preserve"> entire cities of the country.</w:t>
       </w:r>
     </w:p>
     <w:p>
@@ -8805,202 +9345,6 @@
         </w:rPr>
         <w:t xml:space="preserve">    </w:t>
       </w:r>
-    </w:p>
-    <w:p>
-      <w:pPr>
-        <w:pStyle w:val="Heading4"/>
-        <w:shd w:val="clear" w:color="auto" w:fill="FFFFFF"/>
-        <w:spacing w:before="240" w:beforeAutospacing="0" w:after="0" w:afterAutospacing="0"/>
-        <w:rPr>
-          <w:rFonts w:ascii="Helvetica" w:hAnsi="Helvetica" w:cs="Helvetica"/>
-          <w:noProof/>
-          <w:color w:val="000000"/>
-          <w:sz w:val="21"/>
-          <w:szCs w:val="21"/>
-        </w:rPr>
-      </w:pPr>
-    </w:p>
-    <w:p>
-      <w:pPr>
-        <w:pStyle w:val="Heading4"/>
-        <w:shd w:val="clear" w:color="auto" w:fill="FFFFFF"/>
-        <w:spacing w:before="240" w:beforeAutospacing="0" w:after="0" w:afterAutospacing="0"/>
-        <w:rPr>
-          <w:rFonts w:ascii="Helvetica" w:hAnsi="Helvetica" w:cs="Helvetica"/>
-          <w:noProof/>
-          <w:color w:val="000000"/>
-          <w:sz w:val="21"/>
-          <w:szCs w:val="21"/>
-        </w:rPr>
-      </w:pPr>
-    </w:p>
-    <w:p>
-      <w:pPr>
-        <w:pStyle w:val="Heading4"/>
-        <w:shd w:val="clear" w:color="auto" w:fill="FFFFFF"/>
-        <w:spacing w:before="240" w:beforeAutospacing="0" w:after="0" w:afterAutospacing="0"/>
-        <w:rPr>
-          <w:rFonts w:ascii="Helvetica" w:hAnsi="Helvetica" w:cs="Helvetica"/>
-          <w:noProof/>
-          <w:color w:val="000000"/>
-          <w:sz w:val="21"/>
-          <w:szCs w:val="21"/>
-        </w:rPr>
-      </w:pPr>
-    </w:p>
-    <w:p>
-      <w:pPr>
-        <w:pStyle w:val="Heading4"/>
-        <w:shd w:val="clear" w:color="auto" w:fill="FFFFFF"/>
-        <w:spacing w:before="240" w:beforeAutospacing="0" w:after="0" w:afterAutospacing="0"/>
-        <w:rPr>
-          <w:rFonts w:ascii="Helvetica" w:hAnsi="Helvetica" w:cs="Helvetica"/>
-          <w:noProof/>
-          <w:color w:val="000000"/>
-          <w:sz w:val="21"/>
-          <w:szCs w:val="21"/>
-        </w:rPr>
-      </w:pPr>
-    </w:p>
-    <w:p>
-      <w:pPr>
-        <w:pStyle w:val="Heading4"/>
-        <w:shd w:val="clear" w:color="auto" w:fill="FFFFFF"/>
-        <w:spacing w:before="240" w:beforeAutospacing="0" w:after="0" w:afterAutospacing="0"/>
-        <w:rPr>
-          <w:rFonts w:ascii="Helvetica" w:hAnsi="Helvetica" w:cs="Helvetica"/>
-          <w:noProof/>
-          <w:color w:val="000000"/>
-          <w:sz w:val="21"/>
-          <w:szCs w:val="21"/>
-        </w:rPr>
-      </w:pPr>
-    </w:p>
-    <w:p>
-      <w:pPr>
-        <w:pStyle w:val="Heading4"/>
-        <w:shd w:val="clear" w:color="auto" w:fill="FFFFFF"/>
-        <w:spacing w:before="240" w:beforeAutospacing="0" w:after="0" w:afterAutospacing="0"/>
-        <w:rPr>
-          <w:rFonts w:ascii="Helvetica" w:hAnsi="Helvetica" w:cs="Helvetica"/>
-          <w:noProof/>
-          <w:color w:val="000000"/>
-          <w:sz w:val="21"/>
-          <w:szCs w:val="21"/>
-        </w:rPr>
-      </w:pPr>
-    </w:p>
-    <w:p>
-      <w:pPr>
-        <w:pStyle w:val="Heading4"/>
-        <w:shd w:val="clear" w:color="auto" w:fill="FFFFFF"/>
-        <w:spacing w:before="240" w:beforeAutospacing="0" w:after="0" w:afterAutospacing="0"/>
-        <w:rPr>
-          <w:rFonts w:ascii="Helvetica" w:hAnsi="Helvetica" w:cs="Helvetica"/>
-          <w:noProof/>
-          <w:color w:val="000000"/>
-          <w:sz w:val="21"/>
-          <w:szCs w:val="21"/>
-        </w:rPr>
-      </w:pPr>
-    </w:p>
-    <w:p>
-      <w:pPr>
-        <w:pStyle w:val="Heading4"/>
-        <w:shd w:val="clear" w:color="auto" w:fill="FFFFFF"/>
-        <w:spacing w:before="240" w:beforeAutospacing="0" w:after="0" w:afterAutospacing="0"/>
-        <w:rPr>
-          <w:rFonts w:ascii="Helvetica" w:hAnsi="Helvetica" w:cs="Helvetica"/>
-          <w:noProof/>
-          <w:color w:val="000000"/>
-          <w:sz w:val="21"/>
-          <w:szCs w:val="21"/>
-        </w:rPr>
-      </w:pPr>
-    </w:p>
-    <w:p>
-      <w:pPr>
-        <w:pStyle w:val="Heading4"/>
-        <w:shd w:val="clear" w:color="auto" w:fill="FFFFFF"/>
-        <w:spacing w:before="240" w:beforeAutospacing="0" w:after="0" w:afterAutospacing="0"/>
-        <w:rPr>
-          <w:rFonts w:ascii="Helvetica" w:hAnsi="Helvetica" w:cs="Helvetica"/>
-          <w:noProof/>
-          <w:color w:val="000000"/>
-          <w:sz w:val="21"/>
-          <w:szCs w:val="21"/>
-        </w:rPr>
-      </w:pPr>
-    </w:p>
-    <w:p>
-      <w:pPr>
-        <w:pStyle w:val="Heading4"/>
-        <w:shd w:val="clear" w:color="auto" w:fill="FFFFFF"/>
-        <w:spacing w:before="240" w:beforeAutospacing="0" w:after="0" w:afterAutospacing="0"/>
-        <w:rPr>
-          <w:rFonts w:ascii="Helvetica" w:hAnsi="Helvetica" w:cs="Helvetica"/>
-          <w:noProof/>
-          <w:color w:val="000000"/>
-          <w:sz w:val="21"/>
-          <w:szCs w:val="21"/>
-        </w:rPr>
-      </w:pPr>
-    </w:p>
-    <w:p>
-      <w:pPr>
-        <w:pStyle w:val="Heading4"/>
-        <w:shd w:val="clear" w:color="auto" w:fill="FFFFFF"/>
-        <w:spacing w:before="240" w:beforeAutospacing="0" w:after="0" w:afterAutospacing="0"/>
-        <w:rPr>
-          <w:rFonts w:ascii="Helvetica" w:hAnsi="Helvetica" w:cs="Helvetica"/>
-          <w:noProof/>
-          <w:color w:val="000000"/>
-          <w:sz w:val="21"/>
-          <w:szCs w:val="21"/>
-        </w:rPr>
-      </w:pPr>
-    </w:p>
-    <w:p>
-      <w:pPr>
-        <w:pStyle w:val="Heading4"/>
-        <w:shd w:val="clear" w:color="auto" w:fill="FFFFFF"/>
-        <w:spacing w:before="240" w:beforeAutospacing="0" w:after="0" w:afterAutospacing="0"/>
-        <w:rPr>
-          <w:rFonts w:ascii="Helvetica" w:hAnsi="Helvetica" w:cs="Helvetica"/>
-          <w:noProof/>
-          <w:color w:val="000000"/>
-          <w:sz w:val="21"/>
-          <w:szCs w:val="21"/>
-        </w:rPr>
-      </w:pPr>
-    </w:p>
-    <w:p>
-      <w:pPr>
-        <w:pStyle w:val="Heading4"/>
-        <w:shd w:val="clear" w:color="auto" w:fill="FFFFFF"/>
-        <w:spacing w:before="240" w:beforeAutospacing="0" w:after="0" w:afterAutospacing="0"/>
-        <w:rPr>
-          <w:rFonts w:ascii="Helvetica" w:hAnsi="Helvetica" w:cs="Helvetica"/>
-          <w:noProof/>
-          <w:color w:val="000000"/>
-          <w:sz w:val="21"/>
-          <w:szCs w:val="21"/>
-        </w:rPr>
-      </w:pPr>
-    </w:p>
-    <w:p>
-      <w:pPr>
-        <w:pStyle w:val="Heading4"/>
-        <w:shd w:val="clear" w:color="auto" w:fill="FFFFFF"/>
-        <w:spacing w:before="240" w:beforeAutospacing="0" w:after="0" w:afterAutospacing="0"/>
-        <w:rPr>
-          <w:rFonts w:ascii="Helvetica" w:hAnsi="Helvetica" w:cs="Helvetica"/>
-          <w:noProof/>
-          <w:color w:val="000000"/>
-          <w:sz w:val="21"/>
-          <w:szCs w:val="21"/>
-        </w:rPr>
-      </w:pPr>
     </w:p>
     <w:p>
       <w:pPr>
@@ -9768,6 +10112,23 @@
       <w:szCs w:val="16"/>
     </w:rPr>
   </w:style>
+  <w:style w:type="paragraph" w:styleId="NormalWeb">
+    <w:name w:val="Normal (Web)"/>
+    <w:basedOn w:val="Normal"/>
+    <w:uiPriority w:val="99"/>
+    <w:semiHidden/>
+    <w:unhideWhenUsed/>
+    <w:rsid w:val="009A65D1"/>
+    <w:pPr>
+      <w:bidi w:val="0"/>
+      <w:spacing w:before="100" w:beforeAutospacing="1" w:after="100" w:afterAutospacing="1" w:line="240" w:lineRule="auto"/>
+    </w:pPr>
+    <w:rPr>
+      <w:rFonts w:ascii="Times New Roman" w:eastAsia="Times New Roman" w:hAnsi="Times New Roman" w:cs="Times New Roman"/>
+      <w:sz w:val="24"/>
+      <w:szCs w:val="24"/>
+    </w:rPr>
+  </w:style>
 </w:styles>
 </file>
 
@@ -10132,6 +10493,23 @@
       <w:szCs w:val="16"/>
     </w:rPr>
   </w:style>
+  <w:style w:type="paragraph" w:styleId="NormalWeb">
+    <w:name w:val="Normal (Web)"/>
+    <w:basedOn w:val="Normal"/>
+    <w:uiPriority w:val="99"/>
+    <w:semiHidden/>
+    <w:unhideWhenUsed/>
+    <w:rsid w:val="009A65D1"/>
+    <w:pPr>
+      <w:bidi w:val="0"/>
+      <w:spacing w:before="100" w:beforeAutospacing="1" w:after="100" w:afterAutospacing="1" w:line="240" w:lineRule="auto"/>
+    </w:pPr>
+    <w:rPr>
+      <w:rFonts w:ascii="Times New Roman" w:eastAsia="Times New Roman" w:hAnsi="Times New Roman" w:cs="Times New Roman"/>
+      <w:sz w:val="24"/>
+      <w:szCs w:val="24"/>
+    </w:rPr>
+  </w:style>
 </w:styles>
 </file>
 
@@ -10425,7 +10803,7 @@
 </file>
 
 <file path=customXml/itemProps1.xml><?xml version="1.0" encoding="utf-8"?>
-<ds:datastoreItem xmlns:ds="http://schemas.openxmlformats.org/officeDocument/2006/customXml" ds:itemID="{3D1DF1A3-C32E-4F8E-B0DF-3291AB522E48}">
+<ds:datastoreItem xmlns:ds="http://schemas.openxmlformats.org/officeDocument/2006/customXml" ds:itemID="{DCC401DA-4055-432D-833F-761570B14BD2}">
   <ds:schemaRefs>
     <ds:schemaRef ds:uri="http://schemas.openxmlformats.org/officeDocument/2006/bibliography"/>
   </ds:schemaRefs>

</xml_diff>